<commit_message>
Adiciona link do GitHub Pages
</commit_message>
<xml_diff>
--- a/Fase 1 - Fundamentos de Sistemas Web.docx
+++ b/Fase 1 - Fundamentos de Sistemas Web.docx
@@ -392,6 +392,15 @@
           <w:color w:val="000000" w:themeColor="text1"/>
         </w:rPr>
       </w:pPr>
+    </w:p>
+    <w:p>
+      <w:pPr>
+        <w:spacing w:after="60" w:line="240" w:lineRule="auto"/>
+        <w:jc w:val="both"/>
+        <w:rPr>
+          <w:color w:val="000000" w:themeColor="text1"/>
+        </w:rPr>
+      </w:pPr>
       <w:r>
         <w:rPr>
           <w:color w:val="000000" w:themeColor="text1"/>
@@ -441,24 +450,35 @@
         <w:spacing w:after="60" w:line="240" w:lineRule="auto"/>
         <w:jc w:val="both"/>
         <w:rPr>
-          <w:rFonts w:asciiTheme="minorHAnsi" w:hAnsiTheme="minorHAnsi" w:cstheme="minorHAnsi"/>
-          <w:b/>
-          <w:bCs/>
-          <w:color w:val="4664BE"/>
-          <w:spacing w:val="-2"/>
-          <w:sz w:val="28"/>
-          <w:szCs w:val="24"/>
+          <w:color w:val="000000" w:themeColor="text1"/>
+        </w:rPr>
+      </w:pPr>
+    </w:p>
+    <w:p>
+      <w:pPr>
+        <w:spacing w:after="60" w:line="240" w:lineRule="auto"/>
+        <w:jc w:val="both"/>
+        <w:rPr>
+          <w:color w:val="000000" w:themeColor="text1"/>
         </w:rPr>
       </w:pPr>
       <w:r>
         <w:rPr>
-          <w:rFonts w:asciiTheme="minorHAnsi" w:hAnsiTheme="minorHAnsi" w:cstheme="minorHAnsi"/>
-          <w:bCs/>
-          <w:color w:val="4664BE"/>
-          <w:spacing w:val="-2"/>
-          <w:szCs w:val="21"/>
-        </w:rPr>
-        <w:t>(Copie e cole aqui o link)</w:t>
+          <w:color w:val="000000" w:themeColor="text1"/>
+        </w:rPr>
+        <w:t xml:space="preserve">Link de acesso </w:t>
+      </w:r>
+      <w:r>
+        <w:rPr>
+          <w:color w:val="000000" w:themeColor="text1"/>
+        </w:rPr>
+        <w:t>a página hospedada no GitHub</w:t>
+      </w:r>
+      <w:r>
+        <w:rPr>
+          <w:color w:val="000000" w:themeColor="text1"/>
+        </w:rPr>
+        <w:t xml:space="preserve">: </w:t>
       </w:r>
     </w:p>
     <w:p>
@@ -477,13 +497,7 @@
         <w:rPr>
           <w:color w:val="000000" w:themeColor="text1"/>
         </w:rPr>
-        <w:t>Sua resposta</w:t>
-      </w:r>
-      <w:r>
-        <w:rPr>
-          <w:color w:val="000000" w:themeColor="text1"/>
-        </w:rPr>
-        <w:t>.</w:t>
+        <w:t>https://edsonoliveira18.github.io/Fase-1-Escritorio-de-Projeto-Fundamentos-de-Sistemas-Web/</w:t>
       </w:r>
     </w:p>
     <w:p>
@@ -2178,7 +2192,7 @@
   <w:style w:type="paragraph" w:default="1" w:styleId="Normal">
     <w:name w:val="Normal"/>
     <w:qFormat/>
-    <w:rsid w:val="002E54FE"/>
+    <w:rsid w:val="007D0D7B"/>
     <w:pPr>
       <w:spacing w:after="200" w:line="276" w:lineRule="auto"/>
     </w:pPr>
@@ -2385,6 +2399,29 @@
       <w:ind w:left="720"/>
       <w:contextualSpacing/>
     </w:pPr>
+  </w:style>
+  <w:style w:type="character" w:styleId="Hyperlink">
+    <w:name w:val="Hyperlink"/>
+    <w:basedOn w:val="Fontepargpadro"/>
+    <w:uiPriority w:val="99"/>
+    <w:unhideWhenUsed/>
+    <w:rsid w:val="007D0D7B"/>
+    <w:rPr>
+      <w:color w:val="0563C1" w:themeColor="hyperlink"/>
+      <w:u w:val="single"/>
+    </w:rPr>
+  </w:style>
+  <w:style w:type="character" w:styleId="MenoPendente">
+    <w:name w:val="Unresolved Mention"/>
+    <w:basedOn w:val="Fontepargpadro"/>
+    <w:uiPriority w:val="99"/>
+    <w:semiHidden/>
+    <w:unhideWhenUsed/>
+    <w:rsid w:val="007D0D7B"/>
+    <w:rPr>
+      <w:color w:val="605E5C"/>
+      <w:shd w:val="clear" w:color="auto" w:fill="E1DFDD"/>
+    </w:rPr>
   </w:style>
 </w:styles>
 </file>
@@ -2718,6 +2755,18 @@
 </file>
 
 <file path=customXml/item1.xml><?xml version="1.0" encoding="utf-8"?>
+<b:Sources xmlns:b="http://schemas.openxmlformats.org/officeDocument/2006/bibliography" xmlns="http://schemas.openxmlformats.org/officeDocument/2006/bibliography" SelectedStyle="\APASixthEditionOfficeOnline.xsl" StyleName="APA" Version="6"/>
+</file>
+
+<file path=customXml/item2.xml><?xml version="1.0" encoding="utf-8"?>
+<p:properties xmlns:p="http://schemas.microsoft.com/office/2006/metadata/properties" xmlns:xsi="http://www.w3.org/2001/XMLSchema-instance" xmlns:pc="http://schemas.microsoft.com/office/infopath/2007/PartnerControls">
+  <documentManagement>
+    <_activity xmlns="73bd2b1f-886a-4f1d-b0bb-23f49d491aa9" xsi:nil="true"/>
+  </documentManagement>
+</p:properties>
+</file>
+
+<file path=customXml/item3.xml><?xml version="1.0" encoding="utf-8"?>
 <ct:contentTypeSchema xmlns:ct="http://schemas.microsoft.com/office/2006/metadata/contentType" xmlns:ma="http://schemas.microsoft.com/office/2006/metadata/properties/metaAttributes" ct:_="" ma:_="" ma:contentTypeName="Documento" ma:contentTypeID="0x010100B048A1A6D184364FB502BBB6EBF2C3D9" ma:contentTypeVersion="14" ma:contentTypeDescription="Crie um novo documento." ma:contentTypeScope="" ma:versionID="d7146710810563b9c6e4c1a91b60f5f9">
   <xsd:schema xmlns:xsd="http://www.w3.org/2001/XMLSchema" xmlns:xs="http://www.w3.org/2001/XMLSchema" xmlns:p="http://schemas.microsoft.com/office/2006/metadata/properties" xmlns:ns3="73bd2b1f-886a-4f1d-b0bb-23f49d491aa9" xmlns:ns4="85818a3c-b8e7-4f75-b80a-610982c277d3" targetNamespace="http://schemas.microsoft.com/office/2006/metadata/properties" ma:root="true" ma:fieldsID="8b8875638ef7369d6012dd60a980de1b" ns3:_="" ns4:_="">
     <xsd:import namespace="73bd2b1f-886a-4f1d-b0bb-23f49d491aa9"/>
@@ -2946,18 +2995,6 @@
 </ct:contentTypeSchema>
 </file>
 
-<file path=customXml/item2.xml><?xml version="1.0" encoding="utf-8"?>
-<p:properties xmlns:p="http://schemas.microsoft.com/office/2006/metadata/properties" xmlns:xsi="http://www.w3.org/2001/XMLSchema-instance" xmlns:pc="http://schemas.microsoft.com/office/infopath/2007/PartnerControls">
-  <documentManagement>
-    <_activity xmlns="73bd2b1f-886a-4f1d-b0bb-23f49d491aa9" xsi:nil="true"/>
-  </documentManagement>
-</p:properties>
-</file>
-
-<file path=customXml/item3.xml><?xml version="1.0" encoding="utf-8"?>
-<b:Sources xmlns:b="http://schemas.openxmlformats.org/officeDocument/2006/bibliography" xmlns="http://schemas.openxmlformats.org/officeDocument/2006/bibliography" SelectedStyle="\APASixthEditionOfficeOnline.xsl" StyleName="APA" Version="6"/>
-</file>
-
 <file path=customXml/item4.xml><?xml version="1.0" encoding="utf-8"?>
 <?mso-contentType ?>
 <FormTemplates xmlns="http://schemas.microsoft.com/sharepoint/v3/contenttype/forms">
@@ -2968,6 +3005,24 @@
 </file>
 
 <file path=customXml/itemProps1.xml><?xml version="1.0" encoding="utf-8"?>
+<ds:datastoreItem xmlns:ds="http://schemas.openxmlformats.org/officeDocument/2006/customXml" ds:itemID="{C822E501-4899-44A3-8A73-2887FBF7863A}">
+  <ds:schemaRefs>
+    <ds:schemaRef ds:uri="http://schemas.openxmlformats.org/officeDocument/2006/bibliography"/>
+  </ds:schemaRefs>
+</ds:datastoreItem>
+</file>
+
+<file path=customXml/itemProps2.xml><?xml version="1.0" encoding="utf-8"?>
+<ds:datastoreItem xmlns:ds="http://schemas.openxmlformats.org/officeDocument/2006/customXml" ds:itemID="{10811A0B-354D-477E-AF27-C929DD9532C2}">
+  <ds:schemaRefs>
+    <ds:schemaRef ds:uri="http://schemas.microsoft.com/office/2006/metadata/properties"/>
+    <ds:schemaRef ds:uri="http://schemas.microsoft.com/office/infopath/2007/PartnerControls"/>
+    <ds:schemaRef ds:uri="73bd2b1f-886a-4f1d-b0bb-23f49d491aa9"/>
+  </ds:schemaRefs>
+</ds:datastoreItem>
+</file>
+
+<file path=customXml/itemProps3.xml><?xml version="1.0" encoding="utf-8"?>
 <ds:datastoreItem xmlns:ds="http://schemas.openxmlformats.org/officeDocument/2006/customXml" ds:itemID="{D06ADA8E-DF43-49D2-A0A1-50B9B3A2B035}">
   <ds:schemaRefs>
     <ds:schemaRef ds:uri="http://schemas.microsoft.com/office/2006/metadata/contentType"/>
@@ -2986,24 +3041,6 @@
 </ds:datastoreItem>
 </file>
 
-<file path=customXml/itemProps2.xml><?xml version="1.0" encoding="utf-8"?>
-<ds:datastoreItem xmlns:ds="http://schemas.openxmlformats.org/officeDocument/2006/customXml" ds:itemID="{10811A0B-354D-477E-AF27-C929DD9532C2}">
-  <ds:schemaRefs>
-    <ds:schemaRef ds:uri="http://schemas.microsoft.com/office/2006/metadata/properties"/>
-    <ds:schemaRef ds:uri="http://schemas.microsoft.com/office/infopath/2007/PartnerControls"/>
-    <ds:schemaRef ds:uri="73bd2b1f-886a-4f1d-b0bb-23f49d491aa9"/>
-  </ds:schemaRefs>
-</ds:datastoreItem>
-</file>
-
-<file path=customXml/itemProps3.xml><?xml version="1.0" encoding="utf-8"?>
-<ds:datastoreItem xmlns:ds="http://schemas.openxmlformats.org/officeDocument/2006/customXml" ds:itemID="{C822E501-4899-44A3-8A73-2887FBF7863A}">
-  <ds:schemaRefs>
-    <ds:schemaRef ds:uri="http://schemas.openxmlformats.org/officeDocument/2006/bibliography"/>
-  </ds:schemaRefs>
-</ds:datastoreItem>
-</file>
-
 <file path=customXml/itemProps4.xml><?xml version="1.0" encoding="utf-8"?>
 <ds:datastoreItem xmlns:ds="http://schemas.openxmlformats.org/officeDocument/2006/customXml" ds:itemID="{0593B9FC-456C-46BA-ABE7-4E86A6CE6864}">
   <ds:schemaRefs>

</xml_diff>